<commit_message>
added section field to syllabus and updated file saving to include it in the name of the file
</commit_message>
<xml_diff>
--- a/templates/template1.docx
+++ b/templates/template1.docx
@@ -232,7 +232,6 @@
         <w:ind w:right="720"/>
         <w:rPr>
           <w:rFonts w:ascii="Arial Narrow" w:hAnsi="Arial Narrow"/>
-          <w:b/>
           <w:sz w:val="20"/>
           <w:szCs w:val="20"/>
         </w:rPr>
@@ -278,6 +277,8 @@
           <w:szCs w:val="20"/>
         </w:rPr>
       </w:pPr>
+      <w:bookmarkStart w:id="0" w:name="_GoBack"/>
+      <w:bookmarkEnd w:id="0"/>
       <w:r>
         <w:rPr>
           <w:rFonts w:ascii="Arial Narrow" w:hAnsi="Arial Narrow"/>
@@ -430,31 +431,6 @@
           <w:sz w:val="20"/>
         </w:rPr>
         <w:t>$COURSETITLE$</w:t>
-      </w:r>
-    </w:p>
-    <w:p>
-      <w:pPr>
-        <w:pStyle w:val="BodyText"/>
-        <w:rPr>
-          <w:rFonts w:ascii="Arial Narrow" w:hAnsi="Arial Narrow"/>
-          <w:sz w:val="20"/>
-        </w:rPr>
-      </w:pPr>
-      <w:r>
-        <w:rPr>
-          <w:rFonts w:ascii="Arial Narrow" w:hAnsi="Arial Narrow"/>
-          <w:b/>
-          <w:bCs/>
-          <w:sz w:val="20"/>
-        </w:rPr>
-        <w:t>Course Description:</w:t>
-      </w:r>
-      <w:r>
-        <w:rPr>
-          <w:rFonts w:ascii="Arial Narrow" w:hAnsi="Arial Narrow"/>
-          <w:sz w:val="20"/>
-        </w:rPr>
-        <w:t xml:space="preserve"> </w:t>
       </w:r>
     </w:p>
     <w:p>
@@ -732,7 +708,23 @@
           <w:sz w:val="20"/>
           <w:szCs w:val="20"/>
         </w:rPr>
-        <w:t>$CREDITHOURS$</w:t>
+        <w:t>$</w:t>
+      </w:r>
+      <w:r>
+        <w:rPr>
+          <w:rFonts w:ascii="Arial Narrow" w:hAnsi="Arial Narrow"/>
+          <w:sz w:val="20"/>
+          <w:szCs w:val="20"/>
+        </w:rPr>
+        <w:t>SECTION1</w:t>
+      </w:r>
+      <w:r>
+        <w:rPr>
+          <w:rFonts w:ascii="Arial Narrow" w:hAnsi="Arial Narrow"/>
+          <w:sz w:val="20"/>
+          <w:szCs w:val="20"/>
+        </w:rPr>
+        <w:t>$</w:t>
       </w:r>
     </w:p>
     <w:p>
@@ -843,95 +835,11 @@
       <w:r>
         <w:rPr>
           <w:rFonts w:ascii="Arial Narrow" w:hAnsi="Arial Narrow"/>
-          <w:b/>
           <w:bCs/>
           <w:sz w:val="20"/>
           <w:szCs w:val="20"/>
         </w:rPr>
-        <w:t>Recommended Text(s):</w:t>
-      </w:r>
-      <w:r>
-        <w:rPr>
-          <w:rFonts w:ascii="Arial Narrow" w:hAnsi="Arial Narrow"/>
-          <w:sz w:val="20"/>
-          <w:szCs w:val="20"/>
-        </w:rPr>
-        <w:t xml:space="preserve"> </w:t>
-      </w:r>
-      <w:r>
-        <w:rPr>
-          <w:rFonts w:ascii="Arial Narrow" w:hAnsi="Arial Narrow"/>
-          <w:bCs/>
-          <w:i/>
-          <w:iCs/>
-          <w:sz w:val="20"/>
-          <w:szCs w:val="20"/>
-        </w:rPr>
-        <w:t>Designing Interfaces</w:t>
-      </w:r>
-      <w:r>
-        <w:rPr>
-          <w:rFonts w:ascii="Arial Narrow" w:hAnsi="Arial Narrow"/>
-          <w:bCs/>
-          <w:i/>
-          <w:iCs/>
-          <w:sz w:val="20"/>
-          <w:szCs w:val="20"/>
-        </w:rPr>
-        <w:t>,</w:t>
-      </w:r>
-      <w:r>
-        <w:rPr>
-          <w:rFonts w:ascii="Arial Narrow" w:hAnsi="Arial Narrow"/>
-          <w:bCs/>
-          <w:i/>
-          <w:iCs/>
-          <w:sz w:val="20"/>
-          <w:szCs w:val="20"/>
-        </w:rPr>
-        <w:t xml:space="preserve"> </w:t>
-      </w:r>
-      <w:r>
-        <w:rPr>
-          <w:rFonts w:ascii="Arial Narrow" w:hAnsi="Arial Narrow"/>
-          <w:bCs/>
-          <w:iCs/>
-          <w:sz w:val="20"/>
-          <w:szCs w:val="20"/>
-        </w:rPr>
-        <w:t>second edition, b</w:t>
-      </w:r>
-      <w:r>
-        <w:rPr>
-          <w:rFonts w:ascii="Arial Narrow" w:hAnsi="Arial Narrow"/>
-          <w:bCs/>
-          <w:iCs/>
-          <w:sz w:val="20"/>
-          <w:szCs w:val="20"/>
-        </w:rPr>
-        <w:t>y Jenifer Tidwell, ISBN</w:t>
-      </w:r>
-      <w:proofErr w:type="gramStart"/>
-      <w:r>
-        <w:rPr>
-          <w:rFonts w:ascii="Arial Narrow" w:hAnsi="Arial Narrow"/>
-          <w:bCs/>
-          <w:iCs/>
-          <w:sz w:val="20"/>
-          <w:szCs w:val="20"/>
-        </w:rPr>
-        <w:t>:978</w:t>
-      </w:r>
-      <w:proofErr w:type="gramEnd"/>
-      <w:r>
-        <w:rPr>
-          <w:rFonts w:ascii="Arial Narrow" w:hAnsi="Arial Narrow"/>
-          <w:bCs/>
-          <w:iCs/>
-          <w:sz w:val="20"/>
-          <w:szCs w:val="20"/>
-        </w:rPr>
-        <w:t>-0596008031</w:t>
+        <w:t>$BOOKS$</w:t>
       </w:r>
     </w:p>
     <w:p>
@@ -1499,22 +1407,93 @@
           <w:sz w:val="20"/>
           <w:szCs w:val="20"/>
         </w:rPr>
-        <w:t>$POLICIES$</w:t>
-      </w:r>
-    </w:p>
-    <w:p>
-      <w:pPr>
-        <w:widowControl w:val="0"/>
-        <w:autoSpaceDE w:val="0"/>
-        <w:autoSpaceDN w:val="0"/>
-        <w:adjustRightInd w:val="0"/>
-        <w:spacing w:after="120"/>
-        <w:rPr>
-          <w:rFonts w:ascii="Arial Narrow" w:hAnsi="Arial Narrow" w:cs="Arial Narrow"/>
-          <w:sz w:val="20"/>
-          <w:szCs w:val="20"/>
-        </w:rPr>
-      </w:pPr>
+        <w:t>$</w:t>
+      </w:r>
+      <w:r>
+        <w:rPr>
+          <w:rFonts w:ascii="Arial Narrow" w:hAnsi="Arial Narrow"/>
+          <w:color w:val="000000"/>
+          <w:sz w:val="20"/>
+          <w:szCs w:val="20"/>
+        </w:rPr>
+        <w:t>GRADINGPOLICIES</w:t>
+      </w:r>
+      <w:r>
+        <w:rPr>
+          <w:rFonts w:ascii="Arial Narrow" w:hAnsi="Arial Narrow"/>
+          <w:color w:val="000000"/>
+          <w:sz w:val="20"/>
+          <w:szCs w:val="20"/>
+        </w:rPr>
+        <w:t>$</w:t>
+      </w:r>
+    </w:p>
+    <w:p>
+      <w:pPr>
+        <w:rPr>
+          <w:rFonts w:ascii="Arial Narrow" w:hAnsi="Arial Narrow"/>
+          <w:color w:val="000000"/>
+          <w:sz w:val="20"/>
+          <w:szCs w:val="20"/>
+        </w:rPr>
+      </w:pPr>
+    </w:p>
+    <w:p>
+      <w:pPr>
+        <w:rPr>
+          <w:rFonts w:ascii="Arial Narrow" w:hAnsi="Arial Narrow"/>
+          <w:color w:val="000000"/>
+          <w:sz w:val="20"/>
+          <w:szCs w:val="20"/>
+        </w:rPr>
+      </w:pPr>
+      <w:r>
+        <w:rPr>
+          <w:rFonts w:ascii="Arial Narrow" w:hAnsi="Arial Narrow"/>
+          <w:color w:val="000000"/>
+          <w:sz w:val="20"/>
+          <w:szCs w:val="20"/>
+        </w:rPr>
+        <w:t>$SECTION2$</w:t>
+      </w:r>
+    </w:p>
+    <w:p>
+      <w:pPr>
+        <w:rPr>
+          <w:rFonts w:ascii="Arial Narrow" w:hAnsi="Arial Narrow"/>
+          <w:color w:val="000000"/>
+          <w:sz w:val="20"/>
+          <w:szCs w:val="20"/>
+        </w:rPr>
+      </w:pPr>
+      <w:r>
+        <w:rPr>
+          <w:rFonts w:ascii="Arial Narrow" w:hAnsi="Arial Narrow"/>
+          <w:color w:val="000000"/>
+          <w:sz w:val="20"/>
+          <w:szCs w:val="20"/>
+        </w:rPr>
+        <w:lastRenderedPageBreak/>
+        <w:t>$</w:t>
+      </w:r>
+      <w:r>
+        <w:rPr>
+          <w:rFonts w:ascii="Arial Narrow" w:hAnsi="Arial Narrow"/>
+          <w:color w:val="000000"/>
+          <w:sz w:val="20"/>
+          <w:szCs w:val="20"/>
+        </w:rPr>
+        <w:t>ADDREQ</w:t>
+      </w:r>
+      <w:r>
+        <w:rPr>
+          <w:rFonts w:ascii="Arial Narrow" w:hAnsi="Arial Narrow"/>
+          <w:color w:val="000000"/>
+          <w:sz w:val="20"/>
+          <w:szCs w:val="20"/>
+        </w:rPr>
+        <w:t>$</w:t>
+      </w:r>
     </w:p>
     <w:p>
       <w:pPr>
@@ -1588,8 +1567,6 @@
         </w:rPr>
         <w:t>$ACTIVITIES$</w:t>
       </w:r>
-      <w:bookmarkStart w:id="0" w:name="_GoBack"/>
-      <w:bookmarkEnd w:id="0"/>
     </w:p>
     <w:sectPr>
       <w:footerReference w:type="even" r:id="rId9"/>
@@ -1705,7 +1682,7 @@
   <w:abstractNum w:abstractNumId="0">
     <w:nsid w:val="FFFFFF1D"/>
     <w:multiLevelType w:val="multilevel"/>
-    <w:tmpl w:val="CBE4649E"/>
+    <w:tmpl w:val="76785092"/>
     <w:lvl w:ilvl="0">
       <w:start w:val="1"/>
       <w:numFmt w:val="bullet"/>

</xml_diff>